<commit_message>
modified:   Grid.cpp 	modified:   IndividualProject.docx 	modified:   MySound.cpp 	modified:   demo.cpp 	modified:   demo.exe 	renamed:    cassimm.wav -> disfigure.wav 	deleted:    tiesto.wav 	deleted:    travis.wav 	new file:   ~$dividualProject.docx
</commit_message>
<xml_diff>
--- a/IndividualProject.docx
+++ b/IndividualProject.docx
@@ -27,7 +27,15 @@
         <w:t xml:space="preserve">demo program.  </w:t>
       </w:r>
       <w:r>
-        <w:t>The demo must run minimum 60 seconds no longer than 1</w:t>
+        <w:t xml:space="preserve">The demo must run </w:t>
+      </w:r>
+      <w:proofErr w:type="gramStart"/>
+      <w:r>
+        <w:t>minimum</w:t>
+      </w:r>
+      <w:proofErr w:type="gramEnd"/>
+      <w:r>
+        <w:t xml:space="preserve"> 60 seconds no longer than 1</w:t>
       </w:r>
       <w:r>
         <w:t>5</w:t>
@@ -244,7 +252,15 @@
         <w:t>Must be copyright free or copyrighted to you</w:t>
       </w:r>
       <w:r>
-        <w:t xml:space="preserve">.  Do not use a material copyrighted to someone else.  </w:t>
+        <w:t xml:space="preserve">.  Do not use </w:t>
+      </w:r>
+      <w:proofErr w:type="gramStart"/>
+      <w:r>
+        <w:t>a material</w:t>
+      </w:r>
+      <w:proofErr w:type="gramEnd"/>
+      <w:r>
+        <w:t xml:space="preserve"> copyrighted to someone else.  </w:t>
       </w:r>
       <w:r>
         <w:t>Create your own images, sound-effects, etc., or find</w:t>
@@ -283,7 +299,15 @@
         <w:t xml:space="preserve">Needs to be cross-platform.  </w:t>
       </w:r>
       <w:r>
-        <w:t>The source code must pass the compiler server.</w:t>
+        <w:t xml:space="preserve">The source code must </w:t>
+      </w:r>
+      <w:proofErr w:type="gramStart"/>
+      <w:r>
+        <w:t>pass</w:t>
+      </w:r>
+      <w:proofErr w:type="gramEnd"/>
+      <w:r>
+        <w:t xml:space="preserve"> the compiler server.</w:t>
       </w:r>
     </w:p>
     <w:p>
@@ -301,10 +325,23 @@
         <w:t>C/</w:t>
       </w:r>
       <w:r>
-        <w:t>C++ and use FsSimpleWindow</w:t>
-      </w:r>
-      <w:r>
-        <w:t xml:space="preserve"> and YsSimpleSound libraries</w:t>
+        <w:t xml:space="preserve">C++ and use </w:t>
+      </w:r>
+      <w:proofErr w:type="spellStart"/>
+      <w:r>
+        <w:t>FsSimpleWindow</w:t>
+      </w:r>
+      <w:proofErr w:type="spellEnd"/>
+      <w:r>
+        <w:t xml:space="preserve"> and </w:t>
+      </w:r>
+      <w:proofErr w:type="spellStart"/>
+      <w:r>
+        <w:t>YsSimpleSound</w:t>
+      </w:r>
+      <w:proofErr w:type="spellEnd"/>
+      <w:r>
+        <w:t xml:space="preserve"> libraries</w:t>
       </w:r>
       <w:r>
         <w:t xml:space="preserve">.  If you have a reason to </w:t>
@@ -313,7 +350,15 @@
         <w:t>use</w:t>
       </w:r>
       <w:r>
-        <w:t xml:space="preserve"> a different framework/toolkit, discuss with the instructor.</w:t>
+        <w:t xml:space="preserve"> a different framework/toolkit, </w:t>
+      </w:r>
+      <w:proofErr w:type="gramStart"/>
+      <w:r>
+        <w:t>discuss</w:t>
+      </w:r>
+      <w:proofErr w:type="gramEnd"/>
+      <w:r>
+        <w:t xml:space="preserve"> with the instructor.</w:t>
       </w:r>
     </w:p>
     <w:p>
@@ -325,7 +370,15 @@
         </w:numPr>
       </w:pPr>
       <w:r>
-        <w:t>Can include some static-image time, but m</w:t>
+        <w:t xml:space="preserve">Can include some </w:t>
+      </w:r>
+      <w:proofErr w:type="gramStart"/>
+      <w:r>
+        <w:t>static-image</w:t>
+      </w:r>
+      <w:proofErr w:type="gramEnd"/>
+      <w:r>
+        <w:t xml:space="preserve"> time, but m</w:t>
       </w:r>
       <w:r>
         <w:t xml:space="preserve">ust </w:t>
@@ -346,13 +399,29 @@
         </w:numPr>
       </w:pPr>
       <w:r>
-        <w:t xml:space="preserve">Doesn’t have to have a </w:t>
-      </w:r>
-      <w:r>
-        <w:t xml:space="preserve">continuous </w:t>
-      </w:r>
-      <w:r>
-        <w:t>background music, but must have sound effects.</w:t>
+        <w:t xml:space="preserve">Doesn’t have to have </w:t>
+      </w:r>
+      <w:proofErr w:type="gramStart"/>
+      <w:r>
+        <w:t xml:space="preserve">a </w:t>
+      </w:r>
+      <w:r>
+        <w:t>continuous</w:t>
+      </w:r>
+      <w:proofErr w:type="gramEnd"/>
+      <w:r>
+        <w:t xml:space="preserve"> </w:t>
+      </w:r>
+      <w:r>
+        <w:t xml:space="preserve">background </w:t>
+      </w:r>
+      <w:proofErr w:type="gramStart"/>
+      <w:r>
+        <w:t>music, but</w:t>
+      </w:r>
+      <w:proofErr w:type="gramEnd"/>
+      <w:r>
+        <w:t xml:space="preserve"> must have sound effects.</w:t>
       </w:r>
     </w:p>
     <w:p>
@@ -364,7 +433,15 @@
         </w:numPr>
       </w:pPr>
       <w:r>
-        <w:t>Must NOT include a violent or inappropriate contents.  (</w:t>
+        <w:t xml:space="preserve">Must NOT include </w:t>
+      </w:r>
+      <w:proofErr w:type="gramStart"/>
+      <w:r>
+        <w:t>a violent</w:t>
+      </w:r>
+      <w:proofErr w:type="gramEnd"/>
+      <w:r>
+        <w:t xml:space="preserve"> or inappropriate contents.  (</w:t>
       </w:r>
       <w:r>
         <w:t>U</w:t>
@@ -406,10 +483,31 @@
         </w:numPr>
       </w:pPr>
       <w:r>
-        <w:t>Flat directory structure.  All the data files must be directly in the directory where the program can access by FsChangeToProgramDir() function.</w:t>
-      </w:r>
-      <w:r>
-        <w:t xml:space="preserve">  (No sub-directories in the Zip file.  All files including demo.cpp will be copied to the resource directory, the EXE directory in Windows and Linux, or Resources directory in macos)</w:t>
+        <w:t xml:space="preserve">Flat directory structure.  All the data files must be directly in the directory where the program can access by </w:t>
+      </w:r>
+      <w:proofErr w:type="spellStart"/>
+      <w:proofErr w:type="gramStart"/>
+      <w:r>
+        <w:t>FsChangeToProgramDir</w:t>
+      </w:r>
+      <w:proofErr w:type="spellEnd"/>
+      <w:r>
+        <w:t>(</w:t>
+      </w:r>
+      <w:proofErr w:type="gramEnd"/>
+      <w:r>
+        <w:t>) function.</w:t>
+      </w:r>
+      <w:r>
+        <w:t xml:space="preserve">  (No sub-directories in the Zip file.  All files including demo.cpp will be copied to the resource directory, the EXE directory in Windows and Linux, or Resources directory in </w:t>
+      </w:r>
+      <w:proofErr w:type="spellStart"/>
+      <w:r>
+        <w:t>macos</w:t>
+      </w:r>
+      <w:proofErr w:type="spellEnd"/>
+      <w:r>
+        <w:t>)</w:t>
       </w:r>
     </w:p>
     <w:p>
@@ -445,7 +543,15 @@
         <w:t>as a basis</w:t>
       </w:r>
       <w:r>
-        <w:t xml:space="preserve"> for your demo.  Or, you can start from scratch.</w:t>
+        <w:t xml:space="preserve"> for your demo.  </w:t>
+      </w:r>
+      <w:proofErr w:type="gramStart"/>
+      <w:r>
+        <w:t>Or,</w:t>
+      </w:r>
+      <w:proofErr w:type="gramEnd"/>
+      <w:r>
+        <w:t xml:space="preserve"> you can start from scratch.</w:t>
       </w:r>
       <w:r>
         <w:t xml:space="preserve">  If you want to deviate from some of the</w:t>
@@ -574,10 +680,47 @@
         <w:t>demo</w:t>
       </w:r>
       <w:r>
-        <w:t>.cpp) will be copied to the resources directory (see lecture slides).</w:t>
-      </w:r>
-      <w:r>
-        <w:t xml:space="preserve">  Also do not access your file with full path name.  Use FsChangeToProgramDir(); upfront, and then access the file without specifying directory.  (Do not open a file with something like “/Users/myname/music.wav”)</w:t>
+        <w:t xml:space="preserve">.cpp) will be copied to the </w:t>
+      </w:r>
+      <w:proofErr w:type="gramStart"/>
+      <w:r>
+        <w:t>resources</w:t>
+      </w:r>
+      <w:proofErr w:type="gramEnd"/>
+      <w:r>
+        <w:t xml:space="preserve"> directory (see lecture slides).</w:t>
+      </w:r>
+      <w:r>
+        <w:t xml:space="preserve">  Also do not access your file with </w:t>
+      </w:r>
+      <w:proofErr w:type="gramStart"/>
+      <w:r>
+        <w:t>full</w:t>
+      </w:r>
+      <w:proofErr w:type="gramEnd"/>
+      <w:r>
+        <w:t xml:space="preserve"> path name.  Use </w:t>
+      </w:r>
+      <w:proofErr w:type="spellStart"/>
+      <w:proofErr w:type="gramStart"/>
+      <w:r>
+        <w:t>FsChangeToProgramDir</w:t>
+      </w:r>
+      <w:proofErr w:type="spellEnd"/>
+      <w:r>
+        <w:t>(</w:t>
+      </w:r>
+      <w:proofErr w:type="gramEnd"/>
+      <w:r>
+        <w:t>); upfront, and then access the file without specifying directory.  (Do not open a file with something like “/Users/</w:t>
+      </w:r>
+      <w:proofErr w:type="spellStart"/>
+      <w:r>
+        <w:t>myname</w:t>
+      </w:r>
+      <w:proofErr w:type="spellEnd"/>
+      <w:r>
+        <w:t>/music.wav”)</w:t>
       </w:r>
     </w:p>
     <w:p>
@@ -589,8 +732,13 @@
       </w:r>
     </w:p>
     <w:p>
-      <w:r>
-        <w:t xml:space="preserve">A demo is non-interactive.  Any program that demonstrates audio and visual programing </w:t>
+      <w:proofErr w:type="gramStart"/>
+      <w:r>
+        <w:t>A demo</w:t>
+      </w:r>
+      <w:proofErr w:type="gramEnd"/>
+      <w:r>
+        <w:t xml:space="preserve"> is non-interactive.  Any program that demonstrates audio and visual programing </w:t>
       </w:r>
       <w:r>
         <w:rPr>
@@ -610,7 +758,21 @@
         <w:rPr>
           <w:u w:val="single"/>
         </w:rPr>
-        <w:t>NOT a demo because it requires a user interaction</w:t>
+        <w:t xml:space="preserve">NOT a demo because it requires </w:t>
+      </w:r>
+      <w:proofErr w:type="gramStart"/>
+      <w:r>
+        <w:rPr>
+          <w:u w:val="single"/>
+        </w:rPr>
+        <w:t>a user</w:t>
+      </w:r>
+      <w:proofErr w:type="gramEnd"/>
+      <w:r>
+        <w:rPr>
+          <w:u w:val="single"/>
+        </w:rPr>
+        <w:t xml:space="preserve"> interaction</w:t>
       </w:r>
       <w:r>
         <w:t>.  However, if you set up your game program so that computers play against each other without user intervention, it is considered a demo.</w:t>
@@ -694,7 +856,15 @@
         </w:r>
       </w:hyperlink>
       <w:r>
-        <w:t>) hosts a demo party called Demosplash (</w:t>
+        <w:t xml:space="preserve">) hosts a demo party called </w:t>
+      </w:r>
+      <w:proofErr w:type="spellStart"/>
+      <w:r>
+        <w:t>Demosplash</w:t>
+      </w:r>
+      <w:proofErr w:type="spellEnd"/>
+      <w:r>
+        <w:t xml:space="preserve"> (</w:t>
       </w:r>
       <w:hyperlink r:id="rId7" w:history="1">
         <w:r>
@@ -714,12 +884,25 @@
         <w:pStyle w:val="Heading2"/>
       </w:pPr>
       <w:r>
-        <w:t>Eigen Vectrex</w:t>
-      </w:r>
-    </w:p>
-    <w:p>
-      <w:r>
-        <w:t xml:space="preserve">Written by the CMU Computer Club demo team in 2019 for an 8-bit computer called Vectrex which was released in </w:t>
+        <w:t xml:space="preserve">Eigen </w:t>
+      </w:r>
+      <w:proofErr w:type="spellStart"/>
+      <w:r>
+        <w:t>Vectrex</w:t>
+      </w:r>
+      <w:proofErr w:type="spellEnd"/>
+    </w:p>
+    <w:p>
+      <w:r>
+        <w:t xml:space="preserve">Written by the CMU Computer Club demo team in 2019 for an 8-bit computer called </w:t>
+      </w:r>
+      <w:proofErr w:type="spellStart"/>
+      <w:r>
+        <w:t>Vectrex</w:t>
+      </w:r>
+      <w:proofErr w:type="spellEnd"/>
+      <w:r>
+        <w:t xml:space="preserve"> which was released in </w:t>
       </w:r>
       <w:r>
         <w:t>1982.</w:t>
@@ -735,7 +918,6 @@
         </w:r>
       </w:hyperlink>
     </w:p>
-    <w:p/>
     <w:sectPr>
       <w:pgSz w:w="12240" w:h="15840"/>
       <w:pgMar w:top="1440" w:right="1440" w:bottom="1440" w:left="1440" w:header="720" w:footer="720" w:gutter="0"/>

</xml_diff>